<commit_message>
Completed the limit switch function
Completed the limit switch function in aqua_io.py

Added the function writeStatuses

Completed the introduction section of the report writing
</commit_message>
<xml_diff>
--- a/Saeed_Progress.docx
+++ b/Saeed_Progress.docx
@@ -163,7 +163,13 @@
     </w:p>
     <w:p>
       <w:r>
-        <w:t>26/05/2025</w:t>
+        <w:t>26/0</w:t>
+      </w:r>
+      <w:r>
+        <w:t>6</w:t>
+      </w:r>
+      <w:r>
+        <w:t>/2025</w:t>
       </w:r>
     </w:p>
     <w:p>
@@ -204,8 +210,40 @@
       <w:r>
         <w:t>Begun Hall sensor functions</w:t>
       </w:r>
+    </w:p>
+    <w:p>
+      <w:r>
+        <w:t>27/06/2025</w:t>
+      </w:r>
+    </w:p>
+    <w:p>
+      <w:pPr>
+        <w:pStyle w:val="ListParagraph"/>
+        <w:numPr>
+          <w:ilvl w:val="0"/>
+          <w:numId w:val="5"/>
+        </w:numPr>
+      </w:pPr>
+      <w:r>
+        <w:t>Finished</w:t>
+      </w:r>
       <w:bookmarkStart w:id="0" w:name="_GoBack"/>
       <w:bookmarkEnd w:id="0"/>
+      <w:r>
+        <w:t xml:space="preserve"> the limit switch functions</w:t>
+      </w:r>
+    </w:p>
+    <w:p>
+      <w:pPr>
+        <w:pStyle w:val="ListParagraph"/>
+        <w:numPr>
+          <w:ilvl w:val="0"/>
+          <w:numId w:val="5"/>
+        </w:numPr>
+      </w:pPr>
+      <w:r>
+        <w:t>Continued the report writing</w:t>
+      </w:r>
     </w:p>
     <w:sectPr>
       <w:pgSz w:w="11906" w:h="16838"/>
@@ -446,6 +484,119 @@
     </w:lvl>
   </w:abstractNum>
   <w:abstractNum w:abstractNumId="2" w15:restartNumberingAfterBreak="0">
+    <w:nsid w:val="47E97572"/>
+    <w:multiLevelType w:val="hybridMultilevel"/>
+    <w:tmpl w:val="F41EBD52"/>
+    <w:lvl w:ilvl="0" w:tplc="1C090001">
+      <w:start w:val="1"/>
+      <w:numFmt w:val="bullet"/>
+      <w:lvlText w:val=""/>
+      <w:lvlJc w:val="left"/>
+      <w:pPr>
+        <w:ind w:left="720" w:hanging="360"/>
+      </w:pPr>
+      <w:rPr>
+        <w:rFonts w:ascii="Symbol" w:hAnsi="Symbol" w:hint="default"/>
+      </w:rPr>
+    </w:lvl>
+    <w:lvl w:ilvl="1" w:tplc="1C090003" w:tentative="1">
+      <w:start w:val="1"/>
+      <w:numFmt w:val="bullet"/>
+      <w:lvlText w:val="o"/>
+      <w:lvlJc w:val="left"/>
+      <w:pPr>
+        <w:ind w:left="1440" w:hanging="360"/>
+      </w:pPr>
+      <w:rPr>
+        <w:rFonts w:ascii="Courier New" w:hAnsi="Courier New" w:cs="Courier New" w:hint="default"/>
+      </w:rPr>
+    </w:lvl>
+    <w:lvl w:ilvl="2" w:tplc="1C090005" w:tentative="1">
+      <w:start w:val="1"/>
+      <w:numFmt w:val="bullet"/>
+      <w:lvlText w:val=""/>
+      <w:lvlJc w:val="left"/>
+      <w:pPr>
+        <w:ind w:left="2160" w:hanging="360"/>
+      </w:pPr>
+      <w:rPr>
+        <w:rFonts w:ascii="Wingdings" w:hAnsi="Wingdings" w:hint="default"/>
+      </w:rPr>
+    </w:lvl>
+    <w:lvl w:ilvl="3" w:tplc="1C090001" w:tentative="1">
+      <w:start w:val="1"/>
+      <w:numFmt w:val="bullet"/>
+      <w:lvlText w:val=""/>
+      <w:lvlJc w:val="left"/>
+      <w:pPr>
+        <w:ind w:left="2880" w:hanging="360"/>
+      </w:pPr>
+      <w:rPr>
+        <w:rFonts w:ascii="Symbol" w:hAnsi="Symbol" w:hint="default"/>
+      </w:rPr>
+    </w:lvl>
+    <w:lvl w:ilvl="4" w:tplc="1C090003" w:tentative="1">
+      <w:start w:val="1"/>
+      <w:numFmt w:val="bullet"/>
+      <w:lvlText w:val="o"/>
+      <w:lvlJc w:val="left"/>
+      <w:pPr>
+        <w:ind w:left="3600" w:hanging="360"/>
+      </w:pPr>
+      <w:rPr>
+        <w:rFonts w:ascii="Courier New" w:hAnsi="Courier New" w:cs="Courier New" w:hint="default"/>
+      </w:rPr>
+    </w:lvl>
+    <w:lvl w:ilvl="5" w:tplc="1C090005" w:tentative="1">
+      <w:start w:val="1"/>
+      <w:numFmt w:val="bullet"/>
+      <w:lvlText w:val=""/>
+      <w:lvlJc w:val="left"/>
+      <w:pPr>
+        <w:ind w:left="4320" w:hanging="360"/>
+      </w:pPr>
+      <w:rPr>
+        <w:rFonts w:ascii="Wingdings" w:hAnsi="Wingdings" w:hint="default"/>
+      </w:rPr>
+    </w:lvl>
+    <w:lvl w:ilvl="6" w:tplc="1C090001" w:tentative="1">
+      <w:start w:val="1"/>
+      <w:numFmt w:val="bullet"/>
+      <w:lvlText w:val=""/>
+      <w:lvlJc w:val="left"/>
+      <w:pPr>
+        <w:ind w:left="5040" w:hanging="360"/>
+      </w:pPr>
+      <w:rPr>
+        <w:rFonts w:ascii="Symbol" w:hAnsi="Symbol" w:hint="default"/>
+      </w:rPr>
+    </w:lvl>
+    <w:lvl w:ilvl="7" w:tplc="1C090003" w:tentative="1">
+      <w:start w:val="1"/>
+      <w:numFmt w:val="bullet"/>
+      <w:lvlText w:val="o"/>
+      <w:lvlJc w:val="left"/>
+      <w:pPr>
+        <w:ind w:left="5760" w:hanging="360"/>
+      </w:pPr>
+      <w:rPr>
+        <w:rFonts w:ascii="Courier New" w:hAnsi="Courier New" w:cs="Courier New" w:hint="default"/>
+      </w:rPr>
+    </w:lvl>
+    <w:lvl w:ilvl="8" w:tplc="1C090005" w:tentative="1">
+      <w:start w:val="1"/>
+      <w:numFmt w:val="bullet"/>
+      <w:lvlText w:val=""/>
+      <w:lvlJc w:val="left"/>
+      <w:pPr>
+        <w:ind w:left="6480" w:hanging="360"/>
+      </w:pPr>
+      <w:rPr>
+        <w:rFonts w:ascii="Wingdings" w:hAnsi="Wingdings" w:hint="default"/>
+      </w:rPr>
+    </w:lvl>
+  </w:abstractNum>
+  <w:abstractNum w:abstractNumId="3" w15:restartNumberingAfterBreak="0">
     <w:nsid w:val="50976DC7"/>
     <w:multiLevelType w:val="hybridMultilevel"/>
     <w:tmpl w:val="949CC9FE"/>
@@ -558,7 +709,7 @@
       </w:rPr>
     </w:lvl>
   </w:abstractNum>
-  <w:abstractNum w:abstractNumId="3" w15:restartNumberingAfterBreak="0">
+  <w:abstractNum w:abstractNumId="4" w15:restartNumberingAfterBreak="0">
     <w:nsid w:val="5ACD46E5"/>
     <w:multiLevelType w:val="hybridMultilevel"/>
     <w:tmpl w:val="21201C70"/>
@@ -672,16 +823,19 @@
     </w:lvl>
   </w:abstractNum>
   <w:num w:numId="1">
-    <w:abstractNumId w:val="3"/>
+    <w:abstractNumId w:val="4"/>
   </w:num>
   <w:num w:numId="2">
-    <w:abstractNumId w:val="2"/>
+    <w:abstractNumId w:val="3"/>
   </w:num>
   <w:num w:numId="3">
     <w:abstractNumId w:val="0"/>
   </w:num>
   <w:num w:numId="4">
     <w:abstractNumId w:val="1"/>
+  </w:num>
+  <w:num w:numId="5">
+    <w:abstractNumId w:val="2"/>
   </w:num>
 </w:numbering>
 </file>

</xml_diff>